<commit_message>
tidied up car text, proposed small change ideas for naming things
</commit_message>
<xml_diff>
--- a/public/car-pics-links/links.docx
+++ b/public/car-pics-links/links.docx
@@ -1131,7 +1131,7 @@
           <w:rPr>
             <w:rStyle w:val="InternetLink"/>
             <w:rFonts w:ascii="Lucida Sans Unicode" w:hAnsi="Lucida Sans Unicode"/>
-            <w:color w:val="000000"/>
+            <w:color w:val="000080"/>
             <w:sz w:val="28"/>
             <w:szCs w:val="28"/>
             <w:u w:val="single"/>
@@ -1211,10 +1211,10 @@
           <w:rPr>
             <w:rStyle w:val="InternetLink"/>
             <w:rFonts w:ascii="Lucida Sans Unicode" w:hAnsi="Lucida Sans Unicode"/>
-            <w:color w:val="000000"/>
-            <w:sz w:val="28"/>
-            <w:szCs w:val="28"/>
-            <w:u w:val="none"/>
+            <w:color w:val="000080"/>
+            <w:sz w:val="28"/>
+            <w:szCs w:val="28"/>
+            <w:u w:val="single"/>
           </w:rPr>
           <w:t>maserati gransport</w:t>
         </w:r>
@@ -1291,10 +1291,10 @@
           <w:rPr>
             <w:rStyle w:val="InternetLink"/>
             <w:rFonts w:ascii="Lucida Sans Unicode" w:hAnsi="Lucida Sans Unicode"/>
-            <w:color w:val="000000"/>
-            <w:sz w:val="28"/>
-            <w:szCs w:val="28"/>
-            <w:u w:val="none"/>
+            <w:color w:val="000080"/>
+            <w:sz w:val="28"/>
+            <w:szCs w:val="28"/>
+            <w:u w:val="single"/>
           </w:rPr>
           <w:t>mclaren 675lt</w:t>
         </w:r>
@@ -1371,10 +1371,10 @@
           <w:rPr>
             <w:rStyle w:val="InternetLink"/>
             <w:rFonts w:ascii="Lucida Sans Unicode" w:hAnsi="Lucida Sans Unicode"/>
-            <w:color w:val="000000"/>
-            <w:sz w:val="28"/>
-            <w:szCs w:val="28"/>
-            <w:u w:val="none"/>
+            <w:color w:val="000080"/>
+            <w:sz w:val="28"/>
+            <w:szCs w:val="28"/>
+            <w:u w:val="single"/>
           </w:rPr>
           <w:t>mclaren p1</w:t>
         </w:r>
@@ -1451,10 +1451,10 @@
           <w:rPr>
             <w:rStyle w:val="InternetLink"/>
             <w:rFonts w:ascii="Lucida Sans Unicode" w:hAnsi="Lucida Sans Unicode"/>
-            <w:color w:val="000000"/>
-            <w:sz w:val="28"/>
-            <w:szCs w:val="28"/>
-            <w:u w:val="none"/>
+            <w:color w:val="000080"/>
+            <w:sz w:val="28"/>
+            <w:szCs w:val="28"/>
+            <w:u w:val="single"/>
           </w:rPr>
           <w:t>mclaren 620r</w:t>
         </w:r>
@@ -1531,10 +1531,10 @@
           <w:rPr>
             <w:rStyle w:val="InternetLink"/>
             <w:rFonts w:ascii="Lucida Sans Unicode" w:hAnsi="Lucida Sans Unicode"/>
-            <w:color w:val="000000"/>
-            <w:sz w:val="28"/>
-            <w:szCs w:val="28"/>
-            <w:u w:val="none"/>
+            <w:color w:val="000080"/>
+            <w:sz w:val="28"/>
+            <w:szCs w:val="28"/>
+            <w:u w:val="single"/>
           </w:rPr>
           <w:t>mclaren spider</w:t>
         </w:r>
@@ -1548,7 +1548,7 @@
         <w:rPr>
           <w:rStyle w:val="InternetLink"/>
           <w:rFonts w:ascii="Lucida Sans Unicode" w:hAnsi="Lucida Sans Unicode"/>
-          <w:color w:val="000000"/>
+          <w:color w:val="000080"/>
           <w:sz w:val="28"/>
           <w:szCs w:val="28"/>
           <w:u w:val="none"/>
@@ -1611,10 +1611,10 @@
           <w:rPr>
             <w:rStyle w:val="InternetLink"/>
             <w:rFonts w:ascii="Lucida Sans Unicode" w:hAnsi="Lucida Sans Unicode"/>
-            <w:color w:val="000000"/>
-            <w:sz w:val="28"/>
-            <w:szCs w:val="28"/>
-            <w:u w:val="none"/>
+            <w:color w:val="000080"/>
+            <w:sz w:val="28"/>
+            <w:szCs w:val="28"/>
+            <w:u w:val="single"/>
           </w:rPr>
           <w:t>lambo aventador</w:t>
         </w:r>
@@ -1691,10 +1691,10 @@
           <w:rPr>
             <w:rStyle w:val="InternetLink"/>
             <w:rFonts w:ascii="Lucida Sans Unicode" w:hAnsi="Lucida Sans Unicode"/>
-            <w:color w:val="000000"/>
-            <w:sz w:val="28"/>
-            <w:szCs w:val="28"/>
-            <w:u w:val="none"/>
+            <w:color w:val="000080"/>
+            <w:sz w:val="28"/>
+            <w:szCs w:val="28"/>
+            <w:u w:val="single"/>
           </w:rPr>
           <w:t>ferrari fiorano</w:t>
         </w:r>

</xml_diff>